<commit_message>
commit with printers, cartridge and mfu
</commit_message>
<xml_diff>
--- a/по перемещению материальных ценностей.docx
+++ b/по перемещению материальных ценностей.docx
@@ -4,7 +4,15 @@
   <w:body>
     <w:p>
       <w:r>
-        <w:t xml:space="preserve">1.12.22 Отдали старый </w:t>
+        <w:t>1.12.22</w:t>
+      </w:r>
+      <w:proofErr w:type="gramStart"/>
+      <w:r>
+        <w:t xml:space="preserve"> О</w:t>
+      </w:r>
+      <w:proofErr w:type="gramEnd"/>
+      <w:r>
+        <w:t xml:space="preserve">тдали старый </w:t>
       </w:r>
       <w:r>
         <w:rPr>
@@ -25,23 +33,35 @@
         <w:t xml:space="preserve"> </w:t>
       </w:r>
       <w:r>
-        <w:t xml:space="preserve">из кабинета Вики (лежал на шкафу медниковых 9) в 10 кабинет на раздачу </w:t>
-      </w:r>
+        <w:t xml:space="preserve">из кабинета Вики (лежал на шкафу </w:t>
+      </w:r>
+      <w:proofErr w:type="spellStart"/>
+      <w:r>
+        <w:t>медниковых</w:t>
+      </w:r>
+      <w:proofErr w:type="spellEnd"/>
+      <w:r>
+        <w:t xml:space="preserve"> 9) в 10 кабинет на раздачу </w:t>
+      </w:r>
+      <w:proofErr w:type="spellStart"/>
       <w:r>
         <w:rPr>
           <w:lang w:val="en-US"/>
         </w:rPr>
         <w:t>wi</w:t>
       </w:r>
+      <w:proofErr w:type="spellEnd"/>
       <w:r>
         <w:t>-</w:t>
       </w:r>
+      <w:proofErr w:type="spellStart"/>
       <w:r>
         <w:rPr>
           <w:lang w:val="en-US"/>
         </w:rPr>
         <w:t>fi</w:t>
       </w:r>
+      <w:proofErr w:type="spellEnd"/>
       <w:r>
         <w:t xml:space="preserve">. </w:t>
       </w:r>
@@ -56,29 +76,153 @@
     </w:p>
     <w:p>
       <w:r>
-        <w:t>6.12.22 На новое рабочее место (где раньше сидел Миша из архитектуры) перенесли комп из 23 кбинета и отдали один новый черный сетевой фильтр и свой сетевой кабель.</w:t>
+        <w:t>6.12.22</w:t>
+      </w:r>
+      <w:proofErr w:type="gramStart"/>
+      <w:r>
+        <w:t xml:space="preserve"> Н</w:t>
+      </w:r>
+      <w:proofErr w:type="gramEnd"/>
+      <w:r>
+        <w:t xml:space="preserve">а новое рабочее место (где раньше сидел Миша из архитектуры) перенесли </w:t>
+      </w:r>
+      <w:proofErr w:type="spellStart"/>
+      <w:r>
+        <w:t>комп</w:t>
+      </w:r>
+      <w:proofErr w:type="spellEnd"/>
+      <w:r>
+        <w:t xml:space="preserve"> из 23 </w:t>
+      </w:r>
+      <w:proofErr w:type="spellStart"/>
+      <w:r>
+        <w:t>кбинета</w:t>
+      </w:r>
+      <w:proofErr w:type="spellEnd"/>
+      <w:r>
+        <w:t xml:space="preserve"> и отдали один новый черный сетевой фильтр и свой сетевой кабель.</w:t>
       </w:r>
     </w:p>
     <w:p>
       <w:r>
-        <w:t>8.12.22 Отдал свою новую мышку Бархатовой Ю.М.  кабинет №12 (у Димы мышка уже была записана на Мясникову, хотя у нее старая мышь) Мышь Бархатовой пока у нас на запасном стенде</w:t>
+        <w:t>8.12.22</w:t>
+      </w:r>
+      <w:proofErr w:type="gramStart"/>
+      <w:r>
+        <w:t xml:space="preserve"> О</w:t>
+      </w:r>
+      <w:proofErr w:type="gramEnd"/>
+      <w:r>
+        <w:t xml:space="preserve">тдал свою новую мышку </w:t>
+      </w:r>
+      <w:proofErr w:type="spellStart"/>
+      <w:r>
+        <w:t>Бархатовой</w:t>
+      </w:r>
+      <w:proofErr w:type="spellEnd"/>
+      <w:r>
+        <w:t xml:space="preserve"> Ю.М.  кабинет №12 (у Димы мышка уже была записана на </w:t>
+      </w:r>
+      <w:proofErr w:type="spellStart"/>
+      <w:r>
+        <w:t>Мясникову</w:t>
+      </w:r>
+      <w:proofErr w:type="spellEnd"/>
+      <w:r>
+        <w:t xml:space="preserve">, хотя у нее старая мышь) Мышь </w:t>
+      </w:r>
+      <w:proofErr w:type="spellStart"/>
+      <w:r>
+        <w:t>Бархатовой</w:t>
+      </w:r>
+      <w:proofErr w:type="spellEnd"/>
+      <w:r>
+        <w:t xml:space="preserve"> пока у нас на запасном стенде</w:t>
       </w:r>
     </w:p>
     <w:p>
       <w:r>
-        <w:t xml:space="preserve">8.12.22 Вернул Бархатовой Ю.М. кабинет №12 ее старую мышку, забрал новую. Теперь мы должны в отдел Мясниковой одну новую мышку </w:t>
-      </w:r>
+        <w:t>8.12.22</w:t>
+      </w:r>
+      <w:proofErr w:type="gramStart"/>
+      <w:r>
+        <w:t xml:space="preserve"> В</w:t>
+      </w:r>
+      <w:proofErr w:type="gramEnd"/>
+      <w:r>
+        <w:t xml:space="preserve">ернул </w:t>
+      </w:r>
+      <w:proofErr w:type="spellStart"/>
+      <w:r>
+        <w:t>Бархатовой</w:t>
+      </w:r>
+      <w:proofErr w:type="spellEnd"/>
+      <w:r>
+        <w:t xml:space="preserve"> Ю.М. кабинет №12 ее старую мышку, забрал новую. Теперь мы должны в отдел </w:t>
+      </w:r>
+      <w:proofErr w:type="spellStart"/>
+      <w:r>
+        <w:t>Мясниковой</w:t>
+      </w:r>
+      <w:proofErr w:type="spellEnd"/>
+      <w:r>
+        <w:t xml:space="preserve"> одну новую мышку </w:t>
+      </w:r>
+      <w:proofErr w:type="spellStart"/>
       <w:r>
         <w:rPr>
           <w:lang w:val="en-US"/>
         </w:rPr>
         <w:t>ExeGate</w:t>
       </w:r>
+      <w:proofErr w:type="spellEnd"/>
       <w:r>
         <w:t xml:space="preserve">, </w:t>
       </w:r>
       <w:r>
         <w:t>потому что по документам у Димы она уже на них числится</w:t>
+      </w:r>
+    </w:p>
+    <w:p>
+      <w:r>
+        <w:t xml:space="preserve">13.01.23 Заменил </w:t>
+      </w:r>
+      <w:proofErr w:type="spellStart"/>
+      <w:r>
+        <w:t>системни</w:t>
+      </w:r>
+      <w:proofErr w:type="gramStart"/>
+      <w:r>
+        <w:t>к</w:t>
+      </w:r>
+      <w:proofErr w:type="spellEnd"/>
+      <w:r>
+        <w:t>(</w:t>
+      </w:r>
+      <w:proofErr w:type="gramEnd"/>
+      <w:r>
+        <w:t xml:space="preserve">на новый из тех 5 у которых диск </w:t>
+      </w:r>
+      <w:r>
+        <w:rPr>
+          <w:lang w:val="en-US"/>
+        </w:rPr>
+        <w:t>D</w:t>
+      </w:r>
+      <w:r>
+        <w:t xml:space="preserve"> </w:t>
+      </w:r>
+      <w:r>
+        <w:t>на 2</w:t>
+      </w:r>
+      <w:r>
+        <w:rPr>
+          <w:lang w:val="en-US"/>
+        </w:rPr>
+        <w:t>Tb</w:t>
+      </w:r>
+      <w:r>
+        <w:t>) у Кобяковой Оксаны Игоревны (упр. образованием) – старый убрали в кладовку у них там рядом.</w:t>
       </w:r>
     </w:p>
     <w:p/>

</xml_diff>